<commit_message>
Arreglos en la documentación
</commit_message>
<xml_diff>
--- a/Introducción Doge Power.docx
+++ b/Introducción Doge Power.docx
@@ -1545,6 +1545,54 @@
           <w:szCs w:val="24"/>
         </w:rPr>
       </w:pPr>
+      <w:r>
+        <w:rPr>
+          <w:sz w:val="24"/>
+          <w:szCs w:val="24"/>
+        </w:rPr>
+        <w:t xml:space="preserve">Para la implementación del cliente desde el que publicaremos, lo que hemos hecho ha sido crear dentro de la API REST un cliente MQTT que se ha suscrito a los dos canales. Cada vez que hagamos un POST de cualquiera de los actuadores haremos un </w:t>
+      </w:r>
+      <w:proofErr w:type="spellStart"/>
+      <w:r>
+        <w:rPr>
+          <w:sz w:val="24"/>
+          <w:szCs w:val="24"/>
+        </w:rPr>
+        <w:t>publish</w:t>
+      </w:r>
+      <w:proofErr w:type="spellEnd"/>
+      <w:r>
+        <w:rPr>
+          <w:sz w:val="24"/>
+          <w:szCs w:val="24"/>
+        </w:rPr>
+        <w:t xml:space="preserve">, por lo que se guardará en la BBDD y se actualizará en la placa. De esta forma, nos ahorramos la implementación de MQTT en la </w:t>
+      </w:r>
+      <w:proofErr w:type="gramStart"/>
+      <w:r>
+        <w:rPr>
+          <w:sz w:val="24"/>
+          <w:szCs w:val="24"/>
+        </w:rPr>
+        <w:t>app</w:t>
+      </w:r>
+      <w:proofErr w:type="gramEnd"/>
+      <w:r>
+        <w:rPr>
+          <w:sz w:val="24"/>
+          <w:szCs w:val="24"/>
+        </w:rPr>
+        <w:t>, la cual solo generará peticiones REST, y seguiremos manteniendo MQTT en la placa.</w:t>
+      </w:r>
+    </w:p>
+    <w:p>
+      <w:pPr>
+        <w:jc w:val="both"/>
+        <w:rPr>
+          <w:sz w:val="24"/>
+          <w:szCs w:val="24"/>
+        </w:rPr>
+      </w:pPr>
     </w:p>
     <w:p>
       <w:pPr>
@@ -1667,7 +1715,15 @@
           <w:sz w:val="24"/>
           <w:szCs w:val="24"/>
         </w:rPr>
-        <w:t>los valores de los sensores, y un segundo después, durante 5 segundos, iremos tomando los valores de sonido y presión y obtendremos el mayor valor obtenido. Esto es porque postear el sonido o presión cada 5 segundos provocará que nos perdamos varios datos importantes, ya que varían en cuestión de décimas de segundo, y solo necesitamos fijarnos en los valores máximos que se alcanzan.</w:t>
+        <w:t xml:space="preserve">los valores de los sensores, y un segundo después, durante 5 segundos, iremos tomando los valores de sonido y presión y obtendremos el mayor valor obtenido. Esto es porque postear el sonido o </w:t>
+      </w:r>
+      <w:r>
+        <w:rPr>
+          <w:sz w:val="24"/>
+          <w:szCs w:val="24"/>
+        </w:rPr>
+        <w:lastRenderedPageBreak/>
+        <w:t>presión cada 5 segundos provocará que nos perdamos varios datos importantes, ya que varían en cuestión de décimas de segundo, y solo necesitamos fijarnos en los valores máximos que se alcanzan.</w:t>
       </w:r>
     </w:p>
     <w:p>
@@ -1755,7 +1811,6 @@
           <w:sz w:val="24"/>
           <w:szCs w:val="24"/>
         </w:rPr>
-        <w:lastRenderedPageBreak/>
         <w:t>Funciones Actuadores</w:t>
       </w:r>
       <w:r>

</xml_diff>